<commit_message>
Submitted revision of bioinformatics RVD2 paper
</commit_message>
<xml_diff>
--- a/doc/bioinformatics2014/revision2/Cover Letter.docx
+++ b/doc/bioinformatics2014/revision2/Cover Letter.docx
@@ -96,8 +96,14 @@
         <w:t>review of our manuscript and we have addressed each comment.</w:t>
       </w:r>
     </w:p>
-    <w:p/>
-    <w:p>
+    <w:p>
+      <w:bookmarkStart w:id="0" w:name="_GoBack"/>
+      <w:bookmarkEnd w:id="0"/>
+    </w:p>
+    <w:p>
+      <w:r>
+        <w:t>Next</w:t>
+      </w:r>
       <w:r>
         <w:t>-generation sequencing technology is increasingly being used for clinical diagnostic tests</w:t>
       </w:r>
@@ -111,7 +117,15 @@
         <w:t xml:space="preserve"> for chemotherapy monitoring</w:t>
       </w:r>
       <w:r>
-        <w:t xml:space="preserve">. Unlike research cell lines, clinical samples are often genomically heterogeneous due to low sample purity or the presence of genetic subpopulations. </w:t>
+        <w:t xml:space="preserve">. Unlike research cell lines, clinical samples are often </w:t>
+      </w:r>
+      <w:proofErr w:type="spellStart"/>
+      <w:r>
+        <w:t>genomically</w:t>
+      </w:r>
+      <w:proofErr w:type="spellEnd"/>
+      <w:r>
+        <w:t xml:space="preserve"> heterogeneous due to low sample purity or the presence of genetic subpopulations. </w:t>
       </w:r>
       <w:r>
         <w:t>Current, single nucleotide variant calling algorithms do not perform well to detect low frequency mutations in low read depth sequence data and</w:t>
@@ -246,8 +260,6 @@
       <w:r>
         <w:t>Worcester Polytechnic Institute</w:t>
       </w:r>
-      <w:bookmarkStart w:id="0" w:name="_GoBack"/>
-      <w:bookmarkEnd w:id="0"/>
     </w:p>
     <w:p/>
     <w:p/>

</xml_diff>